<commit_message>
Adding full model and result output
</commit_message>
<xml_diff>
--- a/noriega_benjamin_term_project.docx
+++ b/noriega_benjamin_term_project.docx
@@ -23,6 +23,15 @@
       </w:pPr>
       <w:r>
         <w:t>Term Project</w:t>
+      </w:r>
+    </w:p>
+    <w:p/>
+    <w:p>
+      <w:r>
+        <w:t xml:space="preserve">Project Repo: </w:t>
+      </w:r>
+      <w:r>
+        <w:t>https://github.com/bennordi/cs-777-term-project-bennordi</w:t>
       </w:r>
     </w:p>
     <w:p/>
@@ -41,10 +50,7 @@
     </w:p>
     <w:p>
       <w:r>
-        <w:t xml:space="preserve">The dataset is a </w:t>
-      </w:r>
-      <w:r>
-        <w:t xml:space="preserve">CSV file found on Kaggle under </w:t>
+        <w:t xml:space="preserve">The dataset is a CSV file found on Kaggle under </w:t>
       </w:r>
       <w:hyperlink r:id="rId4" w:history="1">
         <w:r>
@@ -73,17 +79,65 @@
       </w:r>
       <w:proofErr w:type="spellStart"/>
       <w:r>
-        <w:t>Py</w:t>
-      </w:r>
-      <w:r>
-        <w:t>S</w:t>
-      </w:r>
-      <w:r>
-        <w:t>park</w:t>
+        <w:t>PySpark</w:t>
       </w:r>
       <w:proofErr w:type="spellEnd"/>
       <w:r>
         <w:t xml:space="preserve"> and various libraries to analyze text data to build various machine learning models that will predict `ham or spam` based on the given text data. We will then review each model and its results. There are 5572 rows of data to analyze, and luckily the data was preformatted so that `ham/spam` are the only values in the category column, and the message column will need to be formatted into features columns for us to build models off of.</w:t>
+      </w:r>
+      <w:r>
+        <w:t xml:space="preserve"> The main need for preprocessing was removing non-letters from the text, lemmatizing the text, and then vectorizing the data</w:t>
+      </w:r>
+      <w:r>
+        <w:t xml:space="preserve"> (with </w:t>
+      </w:r>
+      <w:proofErr w:type="spellStart"/>
+      <w:r>
+        <w:t>MLlib’s</w:t>
+      </w:r>
+      <w:proofErr w:type="spellEnd"/>
+      <w:r>
+        <w:t xml:space="preserve"> pipeline using </w:t>
+      </w:r>
+      <w:proofErr w:type="gramStart"/>
+      <w:r>
+        <w:t>Tokenizer(</w:t>
+      </w:r>
+      <w:proofErr w:type="gramEnd"/>
+      <w:r>
+        <w:t xml:space="preserve">), </w:t>
+      </w:r>
+      <w:proofErr w:type="spellStart"/>
+      <w:r>
+        <w:t>StopWordsRemover</w:t>
+      </w:r>
+      <w:proofErr w:type="spellEnd"/>
+      <w:r>
+        <w:t xml:space="preserve">(), </w:t>
+      </w:r>
+      <w:proofErr w:type="spellStart"/>
+      <w:r>
+        <w:t>CountVectorizer</w:t>
+      </w:r>
+      <w:proofErr w:type="spellEnd"/>
+      <w:r>
+        <w:t>(), IDF()</w:t>
+      </w:r>
+      <w:r>
+        <w:t xml:space="preserve">. I was going to use </w:t>
+      </w:r>
+      <w:proofErr w:type="spellStart"/>
+      <w:proofErr w:type="gramStart"/>
+      <w:r>
+        <w:t>ChiSqSelector</w:t>
+      </w:r>
+      <w:proofErr w:type="spellEnd"/>
+      <w:r>
+        <w:t>(</w:t>
+      </w:r>
+      <w:proofErr w:type="gramEnd"/>
+      <w:r>
+        <w:t>) but we learned in Assignment 5 that with larger datasets this can be very computationally expensive, and knowing that the goal of this assignment is to be scalable, I opted to not perform this selection.</w:t>
       </w:r>
     </w:p>
     <w:p/>
@@ -99,16 +153,6 @@
           <w:u w:val="single"/>
         </w:rPr>
         <w:t>Machine Learning Model(s)</w:t>
-      </w:r>
-    </w:p>
-    <w:p/>
-    <w:p/>
-    <w:p>
-      <w:r>
-        <w:rPr>
-          <w:u w:val="single"/>
-        </w:rPr>
-        <w:t>Implementation Notes</w:t>
       </w:r>
     </w:p>
     <w:p/>
@@ -127,6 +171,29 @@
       </w:r>
     </w:p>
     <w:p/>
+    <w:p/>
+    <w:p>
+      <w:pPr>
+        <w:rPr>
+          <w:b/>
+          <w:bCs/>
+        </w:rPr>
+      </w:pPr>
+      <w:r>
+        <w:rPr>
+          <w:b/>
+          <w:bCs/>
+        </w:rPr>
+        <w:t>Local run output can be found on &lt;output.md&gt;</w:t>
+      </w:r>
+    </w:p>
+    <w:p>
+      <w:pPr>
+        <w:rPr>
+          <w:u w:val="single"/>
+        </w:rPr>
+      </w:pPr>
+    </w:p>
     <w:p/>
     <w:p/>
     <w:sectPr>

</xml_diff>

<commit_message>
Updating confusion matrix metrics
</commit_message>
<xml_diff>
--- a/noriega_benjamin_term_project.docx
+++ b/noriega_benjamin_term_project.docx
@@ -75,16 +75,69 @@
     </w:p>
     <w:p>
       <w:r>
-        <w:t>This is a simple classification dataset, which we will leverage PySpark and various libraries to analyze text data to build various machine learning models that will predict `ham or spam` based on the given text data. We will then review each model and its results. There are 5572 rows of data to analyze, and luckily the data was preformatted so that `ham/spam` are the only values in the category column, and the message column will need to be formatted into features columns for us to build models off of.</w:t>
+        <w:t xml:space="preserve">This is a simple classification dataset, which we will leverage </w:t>
+      </w:r>
+      <w:proofErr w:type="spellStart"/>
+      <w:r>
+        <w:t>PySpark</w:t>
+      </w:r>
+      <w:proofErr w:type="spellEnd"/>
+      <w:r>
+        <w:t xml:space="preserve"> and various libraries to analyze text data to build various machine learning models that will predict `ham or spam` based on the given text data. We will then review each model and its results. There are 5572 rows of data to analyze, and luckily the data was preformatted so that `ham/spam` are the only values in the category column, and the message column will need to be formatted into features columns for us to build models off of.</w:t>
       </w:r>
       <w:r>
         <w:t xml:space="preserve"> The main need for preprocessing was removing non-letters from the text, lemmatizing the text, and then vectorizing the data</w:t>
       </w:r>
       <w:r>
-        <w:t xml:space="preserve"> (with MLlib’s pipeline using Tokenizer(), StopWordsRemover(), CountVectorizer(), IDF()</w:t>
-      </w:r>
-      <w:r>
-        <w:t>. I was going to use ChiSqSelector() but we learned in Assignment 5 that with larger datasets this can be very computationally expensive, and knowing that the goal of this assignment is to be scalable, I opted to not perform this selection.</w:t>
+        <w:t xml:space="preserve"> (with </w:t>
+      </w:r>
+      <w:proofErr w:type="spellStart"/>
+      <w:r>
+        <w:t>MLlib’s</w:t>
+      </w:r>
+      <w:proofErr w:type="spellEnd"/>
+      <w:r>
+        <w:t xml:space="preserve"> pipeline using </w:t>
+      </w:r>
+      <w:proofErr w:type="gramStart"/>
+      <w:r>
+        <w:t>Tokenizer(</w:t>
+      </w:r>
+      <w:proofErr w:type="gramEnd"/>
+      <w:r>
+        <w:t xml:space="preserve">), </w:t>
+      </w:r>
+      <w:proofErr w:type="spellStart"/>
+      <w:r>
+        <w:t>StopWordsRemover</w:t>
+      </w:r>
+      <w:proofErr w:type="spellEnd"/>
+      <w:r>
+        <w:t xml:space="preserve">(), </w:t>
+      </w:r>
+      <w:proofErr w:type="spellStart"/>
+      <w:r>
+        <w:t>CountVectorizer</w:t>
+      </w:r>
+      <w:proofErr w:type="spellEnd"/>
+      <w:r>
+        <w:t>(), IDF()</w:t>
+      </w:r>
+      <w:r>
+        <w:t xml:space="preserve">. I was going to use </w:t>
+      </w:r>
+      <w:proofErr w:type="spellStart"/>
+      <w:proofErr w:type="gramStart"/>
+      <w:r>
+        <w:t>ChiSqSelector</w:t>
+      </w:r>
+      <w:proofErr w:type="spellEnd"/>
+      <w:r>
+        <w:t>(</w:t>
+      </w:r>
+      <w:proofErr w:type="gramEnd"/>
+      <w:r>
+        <w:t>) but we learned in Assignment 5 that with larger datasets this can be very computationally expensive, and knowing that the goal of this assignment is to be scalable, I opted to not perform this selection.</w:t>
       </w:r>
     </w:p>
     <w:p/>
@@ -104,7 +157,23 @@
     </w:p>
     <w:p>
       <w:r>
-        <w:t>Used 6 different machine learning models from PySpark's MLlib library, and fit the model with our training dataset, predicted on our test dataset. Output of my local machine run can be found on output.md.</w:t>
+        <w:t xml:space="preserve">Used 6 different machine learning models from </w:t>
+      </w:r>
+      <w:proofErr w:type="spellStart"/>
+      <w:r>
+        <w:t>PySpark's</w:t>
+      </w:r>
+      <w:proofErr w:type="spellEnd"/>
+      <w:r>
+        <w:t xml:space="preserve"> </w:t>
+      </w:r>
+      <w:proofErr w:type="spellStart"/>
+      <w:r>
+        <w:t>MLlib</w:t>
+      </w:r>
+      <w:proofErr w:type="spellEnd"/>
+      <w:r>
+        <w:t xml:space="preserve"> library, and fit the model with our training dataset, predicted on our test dataset. Output of my local machine run can be found on output.md.</w:t>
       </w:r>
     </w:p>
     <w:p/>
@@ -167,7 +236,13 @@
         </w:numPr>
       </w:pPr>
       <w:r>
-        <w:t>Loading data, preprocessing, vectorization: 26.433 secs</w:t>
+        <w:t>Loading data, preprocessing, vectorization: 2</w:t>
+      </w:r>
+      <w:r>
+        <w:t xml:space="preserve">5.456 </w:t>
+      </w:r>
+      <w:r>
+        <w:t>secs</w:t>
       </w:r>
     </w:p>
     <w:p>
@@ -179,7 +254,13 @@
         </w:numPr>
       </w:pPr>
       <w:r>
-        <w:t>Logistic Regression: 7.879 secs</w:t>
+        <w:t xml:space="preserve">Logistic Regression: </w:t>
+      </w:r>
+      <w:r>
+        <w:t>7.443</w:t>
+      </w:r>
+      <w:r>
+        <w:t xml:space="preserve"> secs</w:t>
       </w:r>
     </w:p>
     <w:p>
@@ -191,7 +272,13 @@
         </w:numPr>
       </w:pPr>
       <w:r>
-        <w:t>Linear SVC: 3.963 secs</w:t>
+        <w:t xml:space="preserve">Linear SVC: </w:t>
+      </w:r>
+      <w:r>
+        <w:t>3.826</w:t>
+      </w:r>
+      <w:r>
+        <w:t xml:space="preserve"> secs</w:t>
       </w:r>
     </w:p>
     <w:p>
@@ -203,7 +290,13 @@
         </w:numPr>
       </w:pPr>
       <w:r>
-        <w:t>Naïve Bayes classifier: 2.631 secs</w:t>
+        <w:t xml:space="preserve">Naïve Bayes classifier: </w:t>
+      </w:r>
+      <w:r>
+        <w:t>2.440</w:t>
+      </w:r>
+      <w:r>
+        <w:t xml:space="preserve"> secs</w:t>
       </w:r>
     </w:p>
     <w:p>
@@ -215,7 +308,13 @@
         </w:numPr>
       </w:pPr>
       <w:r>
-        <w:t>Decision Tree classifier: 6.258 secs</w:t>
+        <w:t xml:space="preserve">Decision Tree classifier: </w:t>
+      </w:r>
+      <w:r>
+        <w:t>5.666</w:t>
+      </w:r>
+      <w:r>
+        <w:t xml:space="preserve"> secs</w:t>
       </w:r>
     </w:p>
     <w:p>
@@ -227,7 +326,13 @@
         </w:numPr>
       </w:pPr>
       <w:r>
-        <w:t>Gradient-Boosted Tree classifier: 15.095 secs</w:t>
+        <w:t xml:space="preserve">Gradient-Boosted Tree classifier: </w:t>
+      </w:r>
+      <w:r>
+        <w:t>14.998</w:t>
+      </w:r>
+      <w:r>
+        <w:t xml:space="preserve"> secs</w:t>
       </w:r>
     </w:p>
     <w:p>
@@ -239,7 +344,13 @@
         </w:numPr>
       </w:pPr>
       <w:r>
-        <w:t>Random Forest classifier: 3.701 secs</w:t>
+        <w:t xml:space="preserve">Random Forest classifier: </w:t>
+      </w:r>
+      <w:r>
+        <w:t>3.856</w:t>
+      </w:r>
+      <w:r>
+        <w:t xml:space="preserve"> secs</w:t>
       </w:r>
     </w:p>
     <w:p>
@@ -251,7 +362,13 @@
         </w:numPr>
       </w:pPr>
       <w:r>
-        <w:t>Total time: 65.961 secs</w:t>
+        <w:t xml:space="preserve">Total time: </w:t>
+      </w:r>
+      <w:r>
+        <w:t>63.687</w:t>
+      </w:r>
+      <w:r>
+        <w:t xml:space="preserve"> secs</w:t>
       </w:r>
     </w:p>
     <w:p/>
@@ -279,7 +396,7 @@
       <w:tblGrid>
         <w:gridCol w:w="1482"/>
         <w:gridCol w:w="1821"/>
-        <w:gridCol w:w="1727"/>
+        <w:gridCol w:w="1821"/>
       </w:tblGrid>
       <w:tr>
         <w:tc>
@@ -294,49 +411,52 @@
           </w:tcPr>
           <w:p>
             <w:r>
+              <w:t>predicted(ham)</w:t>
+            </w:r>
+          </w:p>
+        </w:tc>
+        <w:tc>
+          <w:tcPr>
+            <w:tcW w:w="1821" w:type="dxa"/>
+          </w:tcPr>
+          <w:p>
+            <w:r>
               <w:t>predicted(spam)</w:t>
-            </w:r>
-          </w:p>
-        </w:tc>
-        <w:tc>
-          <w:tcPr>
-            <w:tcW w:w="1727" w:type="dxa"/>
-          </w:tcPr>
-          <w:p>
-            <w:r>
-              <w:t>predicted(ham)</w:t>
             </w:r>
           </w:p>
         </w:tc>
       </w:tr>
       <w:tr>
+        <w:trPr>
+          <w:trHeight w:val="83"/>
+        </w:trPr>
         <w:tc>
           <w:tcPr>
             <w:tcW w:w="1482" w:type="dxa"/>
           </w:tcPr>
           <w:p>
             <w:r>
-              <w:t>actual(spam)</w:t>
-            </w:r>
-          </w:p>
-        </w:tc>
-        <w:tc>
-          <w:tcPr>
-            <w:tcW w:w="1821" w:type="dxa"/>
-          </w:tcPr>
-          <w:p>
-            <w:r>
-              <w:t>1431</w:t>
-            </w:r>
-          </w:p>
-        </w:tc>
-        <w:tc>
-          <w:tcPr>
-            <w:tcW w:w="1727" w:type="dxa"/>
-          </w:tcPr>
-          <w:p>
-            <w:r>
-              <w:t>16</w:t>
+              <w:t>actual(ham)</w:t>
+            </w:r>
+          </w:p>
+        </w:tc>
+        <w:tc>
+          <w:tcPr>
+            <w:tcW w:w="1821" w:type="dxa"/>
+          </w:tcPr>
+          <w:p>
+            <w:r>
+              <w:t>1431 – TN</w:t>
+            </w:r>
+          </w:p>
+        </w:tc>
+        <w:tc>
+          <w:tcPr>
+            <w:tcW w:w="1821" w:type="dxa"/>
+          </w:tcPr>
+          <w:p>
+            <w:r>
+              <w:t>16 – FP</w:t>
             </w:r>
           </w:p>
         </w:tc>
@@ -348,27 +468,27 @@
           </w:tcPr>
           <w:p>
             <w:r>
-              <w:t>actual(ham)</w:t>
-            </w:r>
-          </w:p>
-        </w:tc>
-        <w:tc>
-          <w:tcPr>
-            <w:tcW w:w="1821" w:type="dxa"/>
-          </w:tcPr>
-          <w:p>
-            <w:r>
-              <w:t>20</w:t>
-            </w:r>
-          </w:p>
-        </w:tc>
-        <w:tc>
-          <w:tcPr>
-            <w:tcW w:w="1727" w:type="dxa"/>
-          </w:tcPr>
-          <w:p>
-            <w:r>
-              <w:t>201</w:t>
+              <w:t>actual(spam)</w:t>
+            </w:r>
+          </w:p>
+        </w:tc>
+        <w:tc>
+          <w:tcPr>
+            <w:tcW w:w="1821" w:type="dxa"/>
+          </w:tcPr>
+          <w:p>
+            <w:r>
+              <w:t>20 - FN</w:t>
+            </w:r>
+          </w:p>
+        </w:tc>
+        <w:tc>
+          <w:tcPr>
+            <w:tcW w:w="1821" w:type="dxa"/>
+          </w:tcPr>
+          <w:p>
+            <w:r>
+              <w:t>201 – TP</w:t>
             </w:r>
           </w:p>
         </w:tc>
@@ -376,17 +496,17 @@
     </w:tbl>
     <w:p>
       <w:r>
-        <w:t xml:space="preserve">Accuracy: 0.978                                                                 </w:t>
-      </w:r>
-    </w:p>
-    <w:p>
-      <w:r>
-        <w:t>Precision: 0.910</w:t>
-      </w:r>
-    </w:p>
-    <w:p>
-      <w:r>
-        <w:t>Recall: 0.926</w:t>
+        <w:t>Accuracy: 0.978</w:t>
+      </w:r>
+    </w:p>
+    <w:p>
+      <w:r>
+        <w:t>Precision: 0.926</w:t>
+      </w:r>
+    </w:p>
+    <w:p>
+      <w:r>
+        <w:t>Recall: 0.910</w:t>
       </w:r>
     </w:p>
     <w:p>
@@ -394,6 +514,7 @@
         <w:t>F1: 0.918</w:t>
       </w:r>
     </w:p>
+    <w:p/>
     <w:p>
       <w:pPr>
         <w:rPr>
@@ -418,7 +539,7 @@
       <w:tblGrid>
         <w:gridCol w:w="1482"/>
         <w:gridCol w:w="1821"/>
-        <w:gridCol w:w="1732"/>
+        <w:gridCol w:w="1821"/>
       </w:tblGrid>
       <w:tr>
         <w:tc>
@@ -433,29 +554,32 @@
           </w:tcPr>
           <w:p>
             <w:r>
+              <w:t>predicted(ham)</w:t>
+            </w:r>
+          </w:p>
+        </w:tc>
+        <w:tc>
+          <w:tcPr>
+            <w:tcW w:w="1821" w:type="dxa"/>
+          </w:tcPr>
+          <w:p>
+            <w:r>
               <w:t>predicted(spam)</w:t>
-            </w:r>
-          </w:p>
-        </w:tc>
-        <w:tc>
-          <w:tcPr>
-            <w:tcW w:w="1732" w:type="dxa"/>
-          </w:tcPr>
-          <w:p>
-            <w:r>
-              <w:t>predicted(ham)</w:t>
             </w:r>
           </w:p>
         </w:tc>
       </w:tr>
       <w:tr>
+        <w:trPr>
+          <w:trHeight w:val="83"/>
+        </w:trPr>
         <w:tc>
           <w:tcPr>
             <w:tcW w:w="1482" w:type="dxa"/>
           </w:tcPr>
           <w:p>
             <w:r>
-              <w:t>actual(spam)</w:t>
+              <w:t>actual(ham)</w:t>
             </w:r>
           </w:p>
         </w:tc>
@@ -467,15 +591,21 @@
             <w:r>
               <w:t>1428</w:t>
             </w:r>
-          </w:p>
-        </w:tc>
-        <w:tc>
-          <w:tcPr>
-            <w:tcW w:w="1732" w:type="dxa"/>
-          </w:tcPr>
-          <w:p>
-            <w:r>
-              <w:t>19</w:t>
+            <w:r>
+              <w:t xml:space="preserve"> – TN</w:t>
+            </w:r>
+          </w:p>
+        </w:tc>
+        <w:tc>
+          <w:tcPr>
+            <w:tcW w:w="1821" w:type="dxa"/>
+          </w:tcPr>
+          <w:p>
+            <w:r>
+              <w:t xml:space="preserve">19 </w:t>
+            </w:r>
+            <w:r>
+              <w:t>– FP</w:t>
             </w:r>
           </w:p>
         </w:tc>
@@ -487,7 +617,7 @@
           </w:tcPr>
           <w:p>
             <w:r>
-              <w:t>actual(ham)</w:t>
+              <w:t>actual(spam)</w:t>
             </w:r>
           </w:p>
         </w:tc>
@@ -499,15 +629,21 @@
             <w:r>
               <w:t>15</w:t>
             </w:r>
-          </w:p>
-        </w:tc>
-        <w:tc>
-          <w:tcPr>
-            <w:tcW w:w="1732" w:type="dxa"/>
-          </w:tcPr>
-          <w:p>
-            <w:r>
-              <w:t>206</w:t>
+            <w:r>
+              <w:t xml:space="preserve"> - FN</w:t>
+            </w:r>
+          </w:p>
+        </w:tc>
+        <w:tc>
+          <w:tcPr>
+            <w:tcW w:w="1821" w:type="dxa"/>
+          </w:tcPr>
+          <w:p>
+            <w:r>
+              <w:t xml:space="preserve">206 </w:t>
+            </w:r>
+            <w:r>
+              <w:t>– TP</w:t>
             </w:r>
           </w:p>
         </w:tc>
@@ -520,17 +656,17 @@
     </w:p>
     <w:p>
       <w:r>
-        <w:t>Precision: 0.987</w:t>
-      </w:r>
-    </w:p>
-    <w:p>
-      <w:r>
-        <w:t>Recall: 0.990</w:t>
-      </w:r>
-    </w:p>
-    <w:p>
-      <w:r>
-        <w:t>F1: 0.988</w:t>
+        <w:t>Precision: 0.916</w:t>
+      </w:r>
+    </w:p>
+    <w:p>
+      <w:r>
+        <w:t>Recall: 0.932</w:t>
+      </w:r>
+    </w:p>
+    <w:p>
+      <w:r>
+        <w:t>F1: 0.924</w:t>
       </w:r>
     </w:p>
     <w:p/>
@@ -558,7 +694,7 @@
       <w:tblGrid>
         <w:gridCol w:w="1482"/>
         <w:gridCol w:w="1821"/>
-        <w:gridCol w:w="1727"/>
+        <w:gridCol w:w="1821"/>
       </w:tblGrid>
       <w:tr>
         <w:tc>
@@ -573,29 +709,32 @@
           </w:tcPr>
           <w:p>
             <w:r>
+              <w:t>predicted(ham)</w:t>
+            </w:r>
+          </w:p>
+        </w:tc>
+        <w:tc>
+          <w:tcPr>
+            <w:tcW w:w="1821" w:type="dxa"/>
+          </w:tcPr>
+          <w:p>
+            <w:r>
               <w:t>predicted(spam)</w:t>
-            </w:r>
-          </w:p>
-        </w:tc>
-        <w:tc>
-          <w:tcPr>
-            <w:tcW w:w="1727" w:type="dxa"/>
-          </w:tcPr>
-          <w:p>
-            <w:r>
-              <w:t>predicted(ham)</w:t>
             </w:r>
           </w:p>
         </w:tc>
       </w:tr>
       <w:tr>
+        <w:trPr>
+          <w:trHeight w:val="83"/>
+        </w:trPr>
         <w:tc>
           <w:tcPr>
             <w:tcW w:w="1482" w:type="dxa"/>
           </w:tcPr>
           <w:p>
             <w:r>
-              <w:t>actual(spam)</w:t>
+              <w:t>actual(ham)</w:t>
             </w:r>
           </w:p>
         </w:tc>
@@ -607,15 +746,21 @@
             <w:r>
               <w:t>1372</w:t>
             </w:r>
-          </w:p>
-        </w:tc>
-        <w:tc>
-          <w:tcPr>
-            <w:tcW w:w="1727" w:type="dxa"/>
-          </w:tcPr>
-          <w:p>
-            <w:r>
-              <w:t>75</w:t>
+            <w:r>
+              <w:t xml:space="preserve"> – TN</w:t>
+            </w:r>
+          </w:p>
+        </w:tc>
+        <w:tc>
+          <w:tcPr>
+            <w:tcW w:w="1821" w:type="dxa"/>
+          </w:tcPr>
+          <w:p>
+            <w:r>
+              <w:t xml:space="preserve">75 </w:t>
+            </w:r>
+            <w:r>
+              <w:t>– FP</w:t>
             </w:r>
           </w:p>
         </w:tc>
@@ -627,27 +772,33 @@
           </w:tcPr>
           <w:p>
             <w:r>
-              <w:t>actual(ham)</w:t>
-            </w:r>
-          </w:p>
-        </w:tc>
-        <w:tc>
-          <w:tcPr>
-            <w:tcW w:w="1821" w:type="dxa"/>
-          </w:tcPr>
-          <w:p>
-            <w:r>
-              <w:t>12</w:t>
-            </w:r>
-          </w:p>
-        </w:tc>
-        <w:tc>
-          <w:tcPr>
-            <w:tcW w:w="1727" w:type="dxa"/>
-          </w:tcPr>
-          <w:p>
-            <w:r>
-              <w:t>209</w:t>
+              <w:t>actual(spam)</w:t>
+            </w:r>
+          </w:p>
+        </w:tc>
+        <w:tc>
+          <w:tcPr>
+            <w:tcW w:w="1821" w:type="dxa"/>
+          </w:tcPr>
+          <w:p>
+            <w:r>
+              <w:t xml:space="preserve">12 </w:t>
+            </w:r>
+            <w:r>
+              <w:t>- FN</w:t>
+            </w:r>
+          </w:p>
+        </w:tc>
+        <w:tc>
+          <w:tcPr>
+            <w:tcW w:w="1821" w:type="dxa"/>
+          </w:tcPr>
+          <w:p>
+            <w:r>
+              <w:t xml:space="preserve">209 </w:t>
+            </w:r>
+            <w:r>
+              <w:t>– TP</w:t>
             </w:r>
           </w:p>
         </w:tc>
@@ -660,17 +811,17 @@
     </w:p>
     <w:p>
       <w:r>
-        <w:t>Precision: 0.948</w:t>
-      </w:r>
-    </w:p>
-    <w:p>
-      <w:r>
-        <w:t>Recall: 0.991</w:t>
-      </w:r>
-    </w:p>
-    <w:p>
-      <w:r>
-        <w:t>F1: 0.969</w:t>
+        <w:t>Precision: 0.736</w:t>
+      </w:r>
+    </w:p>
+    <w:p>
+      <w:r>
+        <w:t>Recall: 0.946</w:t>
+      </w:r>
+    </w:p>
+    <w:p>
+      <w:r>
+        <w:t>F1: 0.828</w:t>
       </w:r>
     </w:p>
     <w:p/>
@@ -698,7 +849,7 @@
       <w:tblGrid>
         <w:gridCol w:w="1482"/>
         <w:gridCol w:w="1821"/>
-        <w:gridCol w:w="1727"/>
+        <w:gridCol w:w="1821"/>
       </w:tblGrid>
       <w:tr>
         <w:tc>
@@ -713,49 +864,58 @@
           </w:tcPr>
           <w:p>
             <w:r>
+              <w:t>predicted(ham)</w:t>
+            </w:r>
+          </w:p>
+        </w:tc>
+        <w:tc>
+          <w:tcPr>
+            <w:tcW w:w="1821" w:type="dxa"/>
+          </w:tcPr>
+          <w:p>
+            <w:r>
               <w:t>predicted(spam)</w:t>
-            </w:r>
-          </w:p>
-        </w:tc>
-        <w:tc>
-          <w:tcPr>
-            <w:tcW w:w="1727" w:type="dxa"/>
-          </w:tcPr>
-          <w:p>
-            <w:r>
-              <w:t>predicted(ham)</w:t>
             </w:r>
           </w:p>
         </w:tc>
       </w:tr>
       <w:tr>
+        <w:trPr>
+          <w:trHeight w:val="83"/>
+        </w:trPr>
         <w:tc>
           <w:tcPr>
             <w:tcW w:w="1482" w:type="dxa"/>
           </w:tcPr>
           <w:p>
             <w:r>
-              <w:t>actual(spam)</w:t>
-            </w:r>
-          </w:p>
-        </w:tc>
-        <w:tc>
-          <w:tcPr>
-            <w:tcW w:w="1821" w:type="dxa"/>
-          </w:tcPr>
-          <w:p>
-            <w:r>
-              <w:t>1432</w:t>
-            </w:r>
-          </w:p>
-        </w:tc>
-        <w:tc>
-          <w:tcPr>
-            <w:tcW w:w="1727" w:type="dxa"/>
-          </w:tcPr>
-          <w:p>
-            <w:r>
-              <w:t>15</w:t>
+              <w:t>actual(ham)</w:t>
+            </w:r>
+          </w:p>
+        </w:tc>
+        <w:tc>
+          <w:tcPr>
+            <w:tcW w:w="1821" w:type="dxa"/>
+          </w:tcPr>
+          <w:p>
+            <w:r>
+              <w:t xml:space="preserve">1432 </w:t>
+            </w:r>
+            <w:r>
+              <w:t>– TN</w:t>
+            </w:r>
+          </w:p>
+        </w:tc>
+        <w:tc>
+          <w:tcPr>
+            <w:tcW w:w="1821" w:type="dxa"/>
+          </w:tcPr>
+          <w:p>
+            <w:r>
+              <w:t xml:space="preserve">16 </w:t>
+            </w:r>
+            <w:r>
+              <w:t>– FP</w:t>
             </w:r>
           </w:p>
         </w:tc>
@@ -767,27 +927,33 @@
           </w:tcPr>
           <w:p>
             <w:r>
-              <w:t>actual(ham)</w:t>
-            </w:r>
-          </w:p>
-        </w:tc>
-        <w:tc>
-          <w:tcPr>
-            <w:tcW w:w="1821" w:type="dxa"/>
-          </w:tcPr>
-          <w:p>
-            <w:r>
-              <w:t>73</w:t>
-            </w:r>
-          </w:p>
-        </w:tc>
-        <w:tc>
-          <w:tcPr>
-            <w:tcW w:w="1727" w:type="dxa"/>
-          </w:tcPr>
-          <w:p>
-            <w:r>
-              <w:t>148</w:t>
+              <w:t>actual(spam)</w:t>
+            </w:r>
+          </w:p>
+        </w:tc>
+        <w:tc>
+          <w:tcPr>
+            <w:tcW w:w="1821" w:type="dxa"/>
+          </w:tcPr>
+          <w:p>
+            <w:r>
+              <w:t xml:space="preserve">73 </w:t>
+            </w:r>
+            <w:r>
+              <w:t>- FN</w:t>
+            </w:r>
+          </w:p>
+        </w:tc>
+        <w:tc>
+          <w:tcPr>
+            <w:tcW w:w="1821" w:type="dxa"/>
+          </w:tcPr>
+          <w:p>
+            <w:r>
+              <w:t xml:space="preserve">148 </w:t>
+            </w:r>
+            <w:r>
+              <w:t>– TP</w:t>
             </w:r>
           </w:p>
         </w:tc>
@@ -800,18 +966,18 @@
     </w:p>
     <w:p>
       <w:r>
-        <w:t>Precision: 0.990</w:t>
-      </w:r>
-    </w:p>
-    <w:p>
-      <w:r>
         <w:lastRenderedPageBreak/>
-        <w:t>Recall: 0.951</w:t>
-      </w:r>
-    </w:p>
-    <w:p>
-      <w:r>
-        <w:t>F1: 0.970</w:t>
+        <w:t>Precision: 0.908</w:t>
+      </w:r>
+    </w:p>
+    <w:p>
+      <w:r>
+        <w:t>Recall: 0.670</w:t>
+      </w:r>
+    </w:p>
+    <w:p>
+      <w:r>
+        <w:t>F1: 0.771</w:t>
       </w:r>
     </w:p>
     <w:p/>
@@ -839,7 +1005,7 @@
       <w:tblGrid>
         <w:gridCol w:w="1482"/>
         <w:gridCol w:w="1821"/>
-        <w:gridCol w:w="1727"/>
+        <w:gridCol w:w="1821"/>
       </w:tblGrid>
       <w:tr>
         <w:tc>
@@ -854,29 +1020,32 @@
           </w:tcPr>
           <w:p>
             <w:r>
+              <w:t>predicted(ham)</w:t>
+            </w:r>
+          </w:p>
+        </w:tc>
+        <w:tc>
+          <w:tcPr>
+            <w:tcW w:w="1821" w:type="dxa"/>
+          </w:tcPr>
+          <w:p>
+            <w:r>
               <w:t>predicted(spam)</w:t>
-            </w:r>
-          </w:p>
-        </w:tc>
-        <w:tc>
-          <w:tcPr>
-            <w:tcW w:w="1727" w:type="dxa"/>
-          </w:tcPr>
-          <w:p>
-            <w:r>
-              <w:t>predicted(ham)</w:t>
             </w:r>
           </w:p>
         </w:tc>
       </w:tr>
       <w:tr>
+        <w:trPr>
+          <w:trHeight w:val="83"/>
+        </w:trPr>
         <w:tc>
           <w:tcPr>
             <w:tcW w:w="1482" w:type="dxa"/>
           </w:tcPr>
           <w:p>
             <w:r>
-              <w:t>actual(spam)</w:t>
+              <w:t>actual(ham)</w:t>
             </w:r>
           </w:p>
         </w:tc>
@@ -888,15 +1057,21 @@
             <w:r>
               <w:t>1431</w:t>
             </w:r>
-          </w:p>
-        </w:tc>
-        <w:tc>
-          <w:tcPr>
-            <w:tcW w:w="1727" w:type="dxa"/>
-          </w:tcPr>
-          <w:p>
-            <w:r>
-              <w:t>16</w:t>
+            <w:r>
+              <w:t xml:space="preserve"> – TN</w:t>
+            </w:r>
+          </w:p>
+        </w:tc>
+        <w:tc>
+          <w:tcPr>
+            <w:tcW w:w="1821" w:type="dxa"/>
+          </w:tcPr>
+          <w:p>
+            <w:r>
+              <w:t xml:space="preserve">16 </w:t>
+            </w:r>
+            <w:r>
+              <w:t>– FP</w:t>
             </w:r>
           </w:p>
         </w:tc>
@@ -908,27 +1083,33 @@
           </w:tcPr>
           <w:p>
             <w:r>
-              <w:t>actual(ham)</w:t>
-            </w:r>
-          </w:p>
-        </w:tc>
-        <w:tc>
-          <w:tcPr>
-            <w:tcW w:w="1821" w:type="dxa"/>
-          </w:tcPr>
-          <w:p>
-            <w:r>
-              <w:t>59</w:t>
-            </w:r>
-          </w:p>
-        </w:tc>
-        <w:tc>
-          <w:tcPr>
-            <w:tcW w:w="1727" w:type="dxa"/>
-          </w:tcPr>
-          <w:p>
-            <w:r>
-              <w:t>171</w:t>
+              <w:t>actual(spam)</w:t>
+            </w:r>
+          </w:p>
+        </w:tc>
+        <w:tc>
+          <w:tcPr>
+            <w:tcW w:w="1821" w:type="dxa"/>
+          </w:tcPr>
+          <w:p>
+            <w:r>
+              <w:t>50</w:t>
+            </w:r>
+            <w:r>
+              <w:t xml:space="preserve"> - FN</w:t>
+            </w:r>
+          </w:p>
+        </w:tc>
+        <w:tc>
+          <w:tcPr>
+            <w:tcW w:w="1821" w:type="dxa"/>
+          </w:tcPr>
+          <w:p>
+            <w:r>
+              <w:t xml:space="preserve">171 </w:t>
+            </w:r>
+            <w:r>
+              <w:t>– TP</w:t>
             </w:r>
           </w:p>
         </w:tc>
@@ -941,17 +1122,17 @@
     </w:p>
     <w:p>
       <w:r>
-        <w:t>Precision: 0.989</w:t>
-      </w:r>
-    </w:p>
-    <w:p>
-      <w:r>
-        <w:t>Recall: 0.966</w:t>
-      </w:r>
-    </w:p>
-    <w:p>
-      <w:r>
-        <w:t>F1: 0.977</w:t>
+        <w:t>Precision: 0.914</w:t>
+      </w:r>
+    </w:p>
+    <w:p>
+      <w:r>
+        <w:t>Recall: 0.774</w:t>
+      </w:r>
+    </w:p>
+    <w:p>
+      <w:r>
+        <w:t>F1: 0.838</w:t>
       </w:r>
     </w:p>
     <w:p/>
@@ -979,7 +1160,7 @@
       <w:tblGrid>
         <w:gridCol w:w="1482"/>
         <w:gridCol w:w="1821"/>
-        <w:gridCol w:w="1727"/>
+        <w:gridCol w:w="1821"/>
       </w:tblGrid>
       <w:tr>
         <w:tc>
@@ -994,29 +1175,32 @@
           </w:tcPr>
           <w:p>
             <w:r>
+              <w:t>predicted(ham)</w:t>
+            </w:r>
+          </w:p>
+        </w:tc>
+        <w:tc>
+          <w:tcPr>
+            <w:tcW w:w="1821" w:type="dxa"/>
+          </w:tcPr>
+          <w:p>
+            <w:r>
               <w:t>predicted(spam)</w:t>
-            </w:r>
-          </w:p>
-        </w:tc>
-        <w:tc>
-          <w:tcPr>
-            <w:tcW w:w="1727" w:type="dxa"/>
-          </w:tcPr>
-          <w:p>
-            <w:r>
-              <w:t>predicted(ham)</w:t>
             </w:r>
           </w:p>
         </w:tc>
       </w:tr>
       <w:tr>
+        <w:trPr>
+          <w:trHeight w:val="83"/>
+        </w:trPr>
         <w:tc>
           <w:tcPr>
             <w:tcW w:w="1482" w:type="dxa"/>
           </w:tcPr>
           <w:p>
             <w:r>
-              <w:t>actual(spam)</w:t>
+              <w:t>actual(ham)</w:t>
             </w:r>
           </w:p>
         </w:tc>
@@ -1028,15 +1212,21 @@
             <w:r>
               <w:t>1447</w:t>
             </w:r>
-          </w:p>
-        </w:tc>
-        <w:tc>
-          <w:tcPr>
-            <w:tcW w:w="1727" w:type="dxa"/>
-          </w:tcPr>
-          <w:p>
-            <w:r>
-              <w:t>0</w:t>
+            <w:r>
+              <w:t xml:space="preserve"> – TN</w:t>
+            </w:r>
+          </w:p>
+        </w:tc>
+        <w:tc>
+          <w:tcPr>
+            <w:tcW w:w="1821" w:type="dxa"/>
+          </w:tcPr>
+          <w:p>
+            <w:r>
+              <w:t xml:space="preserve">0 </w:t>
+            </w:r>
+            <w:r>
+              <w:t>– FP</w:t>
             </w:r>
           </w:p>
         </w:tc>
@@ -1048,27 +1238,33 @@
           </w:tcPr>
           <w:p>
             <w:r>
-              <w:t>actual(ham)</w:t>
-            </w:r>
-          </w:p>
-        </w:tc>
-        <w:tc>
-          <w:tcPr>
-            <w:tcW w:w="1821" w:type="dxa"/>
-          </w:tcPr>
-          <w:p>
-            <w:r>
-              <w:t>193</w:t>
-            </w:r>
-          </w:p>
-        </w:tc>
-        <w:tc>
-          <w:tcPr>
-            <w:tcW w:w="1727" w:type="dxa"/>
-          </w:tcPr>
-          <w:p>
-            <w:r>
-              <w:t>28</w:t>
+              <w:t>actual(spam)</w:t>
+            </w:r>
+          </w:p>
+        </w:tc>
+        <w:tc>
+          <w:tcPr>
+            <w:tcW w:w="1821" w:type="dxa"/>
+          </w:tcPr>
+          <w:p>
+            <w:r>
+              <w:t>215</w:t>
+            </w:r>
+            <w:r>
+              <w:t xml:space="preserve"> - FN</w:t>
+            </w:r>
+          </w:p>
+        </w:tc>
+        <w:tc>
+          <w:tcPr>
+            <w:tcW w:w="1821" w:type="dxa"/>
+          </w:tcPr>
+          <w:p>
+            <w:r>
+              <w:t xml:space="preserve">6 </w:t>
+            </w:r>
+            <w:r>
+              <w:t>– TP</w:t>
             </w:r>
           </w:p>
         </w:tc>
@@ -1076,7 +1272,7 @@
     </w:tbl>
     <w:p>
       <w:r>
-        <w:t xml:space="preserve">Accuracy: 0.884                                                                 </w:t>
+        <w:t xml:space="preserve">Accuracy: 0.871                                                                 </w:t>
       </w:r>
     </w:p>
     <w:p>
@@ -1086,12 +1282,12 @@
     </w:p>
     <w:p>
       <w:r>
-        <w:t>Recall: 0.882</w:t>
-      </w:r>
-    </w:p>
-    <w:p>
-      <w:r>
-        <w:t>F1: 0.937</w:t>
+        <w:t>Recall: 0.027</w:t>
+      </w:r>
+    </w:p>
+    <w:p>
+      <w:r>
+        <w:t>F1: 0.053</w:t>
       </w:r>
     </w:p>
     <w:p/>
@@ -1128,35 +1324,6 @@
           <w:u w:val="single"/>
         </w:rPr>
         <w:t>Conclusion:</w:t>
-      </w:r>
-    </w:p>
-    <w:p>
-      <w:r>
-        <w:t xml:space="preserve">The most shocking result from this study was the precision measure of the Random Forest classifier, meaning that it correctly predicted all actual spam texts correctly. It did not do as good in terms of ham </w:t>
-      </w:r>
-      <w:r>
-        <w:t>prediction;</w:t>
-      </w:r>
-      <w:r>
-        <w:t xml:space="preserve"> </w:t>
-      </w:r>
-      <w:r>
-        <w:t>however,</w:t>
-      </w:r>
-      <w:r>
-        <w:t xml:space="preserve"> this is likely due to the balance of the spam/ham distribution between not only the base dataset itself (87% of the data was classified as ‘ham’). The random split may have contributed to </w:t>
-      </w:r>
-      <w:r>
-        <w:t>this;</w:t>
-      </w:r>
-      <w:r>
-        <w:t xml:space="preserve"> </w:t>
-      </w:r>
-      <w:r>
-        <w:t>however,</w:t>
-      </w:r>
-      <w:r>
-        <w:t xml:space="preserve"> the Linear SVC model had a much higher accuracy with a very high precision measure as well. This may indicate that the Random Forest classifier caters more towards the positive class in the data, but it is hard to say based on the format of the data as raw text values. </w:t>
       </w:r>
     </w:p>
     <w:p/>

</xml_diff>

<commit_message>
Adding ppt to gitignore
</commit_message>
<xml_diff>
--- a/noriega_benjamin_term_project.docx
+++ b/noriega_benjamin_term_project.docx
@@ -143,7 +143,7 @@
     <w:p/>
     <w:p>
       <w:r>
-        <w:t>This data will be split into training and test sets (70/30 split) and will be seeded for consistency of the split. The classification models will be trained on the same exact training data and will be tested with the same test dataset. Then during the results, I can do some anecdotal tests for messages I create to test out our models.</w:t>
+        <w:t>This data will be split into training and test sets (70/30 split) and will be seeded for consistency of the split. The classification models will be trained on the same exact training data and will be tested with the same test dataset.</w:t>
       </w:r>
     </w:p>
     <w:p/>
@@ -214,6 +214,7 @@
         <w:rPr>
           <w:u w:val="single"/>
         </w:rPr>
+        <w:lastRenderedPageBreak/>
         <w:t>Machine Learning Model</w:t>
       </w:r>
     </w:p>
@@ -795,6 +796,7 @@
           </w:tcPr>
           <w:p>
             <w:r>
+              <w:lastRenderedPageBreak/>
               <w:t>actual(ham)</w:t>
             </w:r>
           </w:p>
@@ -1388,11 +1390,7 @@
     </w:p>
     <w:p>
       <w:r>
-        <w:t xml:space="preserve">In terms of actual accuracy, Linear SVC and Logistic Regression were the most accurate at predicting the correct classification. In retrospect, based on the class distribution of ham/spam having the ‘spam’ class as positive makes the precision measure of this study a bit overrated. For example, at first look without seeing the confusion matrix, precision for the Random Forest </w:t>
-      </w:r>
-      <w:r>
-        <w:lastRenderedPageBreak/>
-        <w:t xml:space="preserve">model looks awesome at 100%, but to notice there were only 6 True Positives and 0 False Positives, the measure isn’t very valuable anymore. </w:t>
+        <w:t xml:space="preserve">In terms of actual accuracy, Linear SVC and Logistic Regression were the most accurate at predicting the correct classification. In retrospect, based on the class distribution of ham/spam having the ‘spam’ class as positive makes the precision measure of this study a bit overrated. For example, at first look without seeing the confusion matrix, precision for the Random Forest model looks awesome at 100%, but to notice there were only 6 True Positives and 0 False Positives, the measure isn’t very valuable anymore. </w:t>
       </w:r>
     </w:p>
     <w:p/>

</xml_diff>